<commit_message>
show in office left
</commit_message>
<xml_diff>
--- a/ZarinBetonLetterWebApp/TempA5.docx-temp.docx
+++ b/ZarinBetonLetterWebApp/TempA5.docx-temp.docx
@@ -249,7 +249,7 @@
                                 <w:rtl/>
                                 <w:lang w:bidi="fa-IR"/>
                               </w:rPr>
-                              <w:t>13/6/1401</w:t>
+                              <w:t>14/6/1401</w:t>
                             </w:r>
                           </w:p>
                           <w:p>
@@ -267,7 +267,7 @@
                                 <w:rtl/>
                                 <w:lang w:bidi="fa-IR"/>
                               </w:rPr>
-                              <w:t>1012/1401</w:t>
+                              <w:t>1015/1401</w:t>
                             </w:r>
                           </w:p>
                           <w:p>
@@ -287,7 +287,7 @@
                                 <w:rtl/>
                                 <w:lang w:bidi="fa-IR"/>
                               </w:rPr>
-                              <w:t>دارد</w:t>
+                              <w:t>ندارد</w:t>
                             </w:r>
                           </w:p>
                         </w:txbxContent>
@@ -544,27 +544,7 @@
                                 <w:rtl/>
                                 <w:lang w:bidi="fa-IR"/>
                               </w:rPr>
-                              <w:t>با سلام و احترام، به استحضار می‌رساند وام بدید.با سلام و احترام، به استحضار می‌رساند وام بدید.با سلام و احترام، به استحضار می‌رساند وام بدید.با سلام و احترام، به استحضار می‌رساند وام بدید.</w:t>
-                            </w:r>
-                            <w:r>
-                              <w:rPr>
-                                <w:rFonts w:cs="B Nazanin"/>
-                                <w:sz w:val="24"/>
-                                <w:szCs w:val="24"/>
-                                <w:rtl/>
-                                <w:lang w:bidi="fa-IR"/>
-                              </w:rPr>
-                              <w:br/>
-                            </w:r>
-                            <w:r>
-                              <w:rPr>
-                                <w:rFonts w:cs="B Nazanin"/>
-                                <w:sz w:val="24"/>
-                                <w:szCs w:val="24"/>
-                                <w:rtl/>
-                                <w:lang w:bidi="fa-IR"/>
-                              </w:rPr>
-                              <w:t>با تشکر مراتب جهت بهره برداری به عرض رسید.</w:t>
+                              <w:t>srdfdf</w:t>
                             </w:r>
                           </w:p>
                         </w:txbxContent>

</xml_diff>